<commit_message>
Update Documentos da Release 02
</commit_message>
<xml_diff>
--- a/auditoria/release_02/Status Report - RepiMe.docx
+++ b/auditoria/release_02/Status Report - RepiMe.docx
@@ -2629,7 +2629,7 @@
                 <w:szCs w:val="20"/>
                 <w:rtl w:val="0"/>
               </w:rPr>
-              <w:t xml:space="preserve">Os dois CRUD’s da release 02 não foram totalmente implementados.</w:t>
+              <w:t xml:space="preserve">O CRUD da release 01 e 02 não foram totalmente implementados, falta permitir alterações.</w:t>
             </w:r>
             <w:r>
               <w:rPr>
@@ -2659,36 +2659,28 @@
             </w:pPr>
             <w:r>
               <w:rPr>
+                <w:rtl w:val="0"/>
+              </w:rPr>
+            </w:r>
+          </w:p>
+        </w:tc>
+        <w:tc>
+          <w:tcPr>
+            <w:vAlign w:val="top"/>
+          </w:tcPr>
+          <w:p>
+            <w:pPr>
+              <w:spacing w:before="0" w:lineRule="auto"/>
+              <w:rPr>
                 <w:rFonts w:ascii="Verdana" w:cs="Verdana" w:eastAsia="Verdana" w:hAnsi="Verdana"/>
                 <w:sz w:val="20"/>
                 <w:szCs w:val="20"/>
-                <w:rtl w:val="0"/>
-              </w:rPr>
-              <w:t xml:space="preserve">02</w:t>
-            </w:r>
-          </w:p>
-        </w:tc>
-        <w:tc>
-          <w:tcPr>
-            <w:vAlign w:val="top"/>
-          </w:tcPr>
-          <w:p>
-            <w:pPr>
-              <w:spacing w:before="0" w:lineRule="auto"/>
-              <w:rPr>
-                <w:rFonts w:ascii="Verdana" w:cs="Verdana" w:eastAsia="Verdana" w:hAnsi="Verdana"/>
-                <w:sz w:val="20"/>
-                <w:szCs w:val="20"/>
-              </w:rPr>
-            </w:pPr>
-            <w:r>
-              <w:rPr>
-                <w:rFonts w:ascii="Verdana" w:cs="Verdana" w:eastAsia="Verdana" w:hAnsi="Verdana"/>
-                <w:sz w:val="20"/>
-                <w:szCs w:val="20"/>
-                <w:rtl w:val="0"/>
-              </w:rPr>
-              <w:t xml:space="preserve">Os testes da release 02 não foram implementados.</w:t>
+              </w:rPr>
+            </w:pPr>
+            <w:r>
+              <w:rPr>
+                <w:rtl w:val="0"/>
+              </w:rPr>
             </w:r>
           </w:p>
         </w:tc>
@@ -3334,7 +3326,7 @@
           <w:rFonts w:ascii="Arial" w:cs="Arial" w:eastAsia="Arial" w:hAnsi="Arial"/>
           <w:rtl w:val="0"/>
         </w:rPr>
-        <w:t xml:space="preserve">O cronograma foi refatorado e está mais próximo da realidade do projeto, além de implementar os recursos do projeto e acompanhamento da conclusão das tarefas. Ademais, agora é possível criar, consultar e apagar kitnets e repúblicas.</w:t>
+        <w:t xml:space="preserve">O cronograma foi refatorado e está mais próximo da realidade do projeto, além de implementar os recursos do projeto e acompanhamento da conclusão das tarefas. Ademais, agora é possível criar, consultar e apagar kitnets e repúblicas, bem como seus testes foram implementados.</w:t>
       </w:r>
     </w:p>
     <w:p>

</xml_diff>